<commit_message>
pylint on visual code correct
</commit_message>
<xml_diff>
--- a/WppSender/mensagem.docx
+++ b/WppSender/mensagem.docx
@@ -7,84 +7,176 @@
         <w:t>Olá, FULANO!</w:t>
       </w:r>
     </w:p>
-    <w:p/>
     <w:p>
       <w:r>
-        <w:t>Tenho um recado da Rede do Bem para você.</w:t>
+        <w:t>Tenho um recado d</w:t>
+      </w:r>
+      <w:r>
+        <w:t xml:space="preserve">o APOGEU sobre o *ENEM* </w:t>
+      </w:r>
+      <w:r>
+        <w:t>para você.</w:t>
       </w:r>
     </w:p>
     <w:p>
-      <w:r>
-        <w:t>Quer desenvolver o seu negócio com o apoio da Rede do Bem?</w:t>
+      <w:pPr>
+        <w:pStyle w:val="NormalWeb"/>
+        <w:shd w:val="clear" w:color="auto" w:fill="FFFFFF"/>
+        <w:spacing w:before="0" w:beforeAutospacing="0" w:after="360" w:afterAutospacing="0"/>
+        <w:jc w:val="both"/>
+        <w:rPr>
+          <w:rFonts w:ascii="Calibri" w:eastAsia="Calibri" w:hAnsi="Calibri"/>
+          <w:sz w:val="22"/>
+          <w:szCs w:val="22"/>
+          <w:lang w:eastAsia="en-US"/>
+        </w:rPr>
+      </w:pPr>
+      <w:r>
+        <w:rPr>
+          <w:rFonts w:ascii="Calibri" w:eastAsia="Calibri" w:hAnsi="Calibri"/>
+          <w:sz w:val="22"/>
+          <w:szCs w:val="22"/>
+          <w:lang w:eastAsia="en-US"/>
+        </w:rPr>
+        <w:t xml:space="preserve">Com o </w:t>
+      </w:r>
+      <w:r>
+        <w:rPr>
+          <w:rFonts w:ascii="Calibri" w:eastAsia="Calibri" w:hAnsi="Calibri"/>
+          <w:sz w:val="22"/>
+          <w:szCs w:val="22"/>
+          <w:lang w:eastAsia="en-US"/>
+        </w:rPr>
+        <w:t>*</w:t>
+      </w:r>
+      <w:r>
+        <w:rPr>
+          <w:rFonts w:ascii="Calibri" w:eastAsia="Calibri" w:hAnsi="Calibri"/>
+          <w:sz w:val="22"/>
+          <w:szCs w:val="22"/>
+          <w:lang w:eastAsia="en-US"/>
+        </w:rPr>
+        <w:t>INTENSIVO ENEM</w:t>
+      </w:r>
+      <w:r>
+        <w:rPr>
+          <w:rFonts w:ascii="Calibri" w:eastAsia="Calibri" w:hAnsi="Calibri"/>
+          <w:sz w:val="22"/>
+          <w:szCs w:val="22"/>
+          <w:lang w:eastAsia="en-US"/>
+        </w:rPr>
+        <w:t>*</w:t>
+      </w:r>
+      <w:r>
+        <w:rPr>
+          <w:rFonts w:ascii="Calibri" w:eastAsia="Calibri" w:hAnsi="Calibri"/>
+          <w:sz w:val="22"/>
+          <w:szCs w:val="22"/>
+          <w:lang w:eastAsia="en-US"/>
+        </w:rPr>
+        <w:t xml:space="preserve"> do APOGEU, você pode estudar sem sair de casa</w:t>
+      </w:r>
+      <w:r>
+        <w:rPr>
+          <w:rFonts w:ascii="Calibri" w:eastAsia="Calibri" w:hAnsi="Calibri"/>
+          <w:sz w:val="22"/>
+          <w:szCs w:val="22"/>
+          <w:lang w:eastAsia="en-US"/>
+        </w:rPr>
+        <w:t xml:space="preserve">, em alta intensidade, e </w:t>
+      </w:r>
+      <w:r>
+        <w:rPr>
+          <w:rFonts w:ascii="Calibri" w:eastAsia="Calibri" w:hAnsi="Calibri"/>
+          <w:sz w:val="22"/>
+          <w:szCs w:val="22"/>
+          <w:lang w:eastAsia="en-US"/>
+        </w:rPr>
+        <w:t>em um ambiente on-line altamente exclusivo e interativo, contando com toda a qualidade de ensino que já garantiu a aprovação de mais 4 mil alunos nas principais universidades do país.</w:t>
       </w:r>
     </w:p>
     <w:p>
-      <w:r>
-        <w:t xml:space="preserve">Iniciaremos nossa jornada da </w:t>
-      </w:r>
-      <w:r>
-        <w:t>*</w:t>
-      </w:r>
-      <w:r>
-        <w:t>Rede do Bem + empreendedores</w:t>
-      </w:r>
-      <w:r>
-        <w:t>*</w:t>
-      </w:r>
-      <w:r>
-        <w:t xml:space="preserve"> </w:t>
-      </w:r>
-      <w:r>
-        <w:t>a</w:t>
-      </w:r>
-      <w:r>
-        <w:t xml:space="preserve"> partir d</w:t>
-      </w:r>
-      <w:r>
-        <w:t>e hoje,</w:t>
-      </w:r>
-      <w:r>
-        <w:t xml:space="preserve"> dia 17 de agosto!</w:t>
+      <w:pPr>
+        <w:pStyle w:val="NormalWeb"/>
+        <w:shd w:val="clear" w:color="auto" w:fill="FFFFFF"/>
+        <w:spacing w:before="0" w:beforeAutospacing="0" w:after="360" w:afterAutospacing="0"/>
+        <w:jc w:val="both"/>
+        <w:rPr>
+          <w:rFonts w:ascii="Calibri" w:eastAsia="Calibri" w:hAnsi="Calibri"/>
+          <w:sz w:val="22"/>
+          <w:szCs w:val="22"/>
+          <w:lang w:eastAsia="en-US"/>
+        </w:rPr>
+      </w:pPr>
+      <w:r>
+        <w:rPr>
+          <w:rFonts w:ascii="Calibri" w:eastAsia="Calibri" w:hAnsi="Calibri"/>
+          <w:sz w:val="22"/>
+          <w:szCs w:val="22"/>
+          <w:lang w:eastAsia="en-US"/>
+        </w:rPr>
+        <w:t>As aulas, 100% on-line, acontecerão entre os dias 08 de setembro e 18 de dezembro, das 8h às 12h30.</w:t>
+      </w:r>
+      <w:r>
+        <w:rPr>
+          <w:rFonts w:ascii="Calibri" w:eastAsia="Calibri" w:hAnsi="Calibri"/>
+          <w:sz w:val="22"/>
+          <w:szCs w:val="22"/>
+          <w:lang w:eastAsia="en-US"/>
+        </w:rPr>
+        <w:t xml:space="preserve"> E</w:t>
+      </w:r>
+      <w:r>
+        <w:rPr>
+          <w:rFonts w:ascii="Calibri" w:eastAsia="Calibri" w:hAnsi="Calibri"/>
+          <w:sz w:val="22"/>
+          <w:szCs w:val="22"/>
+          <w:lang w:eastAsia="en-US"/>
+        </w:rPr>
+        <w:t>stamos constantemente aprimorando a inteligência da plataforma on-line EDUQO para identificar ponto de melhoria de cada aluno, maximizar suas notas e diminuir a distância entre você e sua aprovação.</w:t>
       </w:r>
     </w:p>
     <w:p>
       <w:r>
-        <w:t>Começaremos a lançar conteúdos semanais em um grupo no WhatsApp para facilitar as trocas inicialmente.</w:t>
+        <w:t xml:space="preserve">Para participar, basta </w:t>
+      </w:r>
+      <w:r>
+        <w:t>*</w:t>
+      </w:r>
+      <w:r>
+        <w:t>acessar o link</w:t>
+      </w:r>
+      <w:r>
+        <w:t>*</w:t>
+      </w:r>
+      <w:r>
+        <w:t xml:space="preserve"> abaixo.</w:t>
+      </w:r>
+    </w:p>
+    <w:p>
+      <w:pPr>
+        <w:pStyle w:val="NormalWeb"/>
+        <w:shd w:val="clear" w:color="auto" w:fill="FFFFFF"/>
+        <w:spacing w:before="0" w:beforeAutospacing="0" w:after="360" w:afterAutospacing="0"/>
+        <w:jc w:val="both"/>
+        <w:rPr>
+          <w:rFonts w:ascii="Calibri" w:eastAsia="Calibri" w:hAnsi="Calibri"/>
+          <w:sz w:val="22"/>
+          <w:szCs w:val="22"/>
+          <w:lang w:eastAsia="en-US"/>
+        </w:rPr>
+      </w:pPr>
+      <w:r>
+        <w:rPr>
+          <w:rFonts w:ascii="Calibri" w:eastAsia="Calibri" w:hAnsi="Calibri"/>
+          <w:sz w:val="22"/>
+          <w:szCs w:val="22"/>
+          <w:lang w:eastAsia="en-US"/>
+        </w:rPr>
+        <w:t>https://apg-on-line.apogeu.com.br/enem-on/</w:t>
       </w:r>
     </w:p>
     <w:p/>
-    <w:p>
-      <w:r>
-        <w:t xml:space="preserve">Para participar, basta </w:t>
-      </w:r>
-      <w:r>
-        <w:t>*</w:t>
-      </w:r>
-      <w:r>
-        <w:t>acessar o link</w:t>
-      </w:r>
-      <w:r>
-        <w:t>*</w:t>
-      </w:r>
-      <w:r>
-        <w:t xml:space="preserve"> abaixo e aguardar mais informações no grupo do WhatsApp.</w:t>
-      </w:r>
-    </w:p>
-    <w:p/>
-    <w:p>
-      <w:r>
-        <w:rPr>
-          <w:rFonts w:ascii="Segoe UI Emoji" w:hAnsi="Segoe UI Emoji" w:cs="Segoe UI Emoji"/>
-        </w:rPr>
-        <w:t>--</w:t>
-      </w:r>
-      <w:r>
-        <w:t>https://chat.whatsapp.com/</w:t>
-      </w:r>
-      <w:r>
-        <w:t>Xxxxxxxxxxxx</w:t>
-      </w:r>
-    </w:p>
     <w:sectPr>
       <w:pgSz w:w="11906" w:h="16838"/>
       <w:pgMar w:top="1417" w:right="1701" w:bottom="1417" w:left="1701" w:header="708" w:footer="708" w:gutter="0"/>
@@ -523,6 +615,22 @@
     <w:semiHidden/>
     <w:unhideWhenUsed/>
   </w:style>
+  <w:style w:type="paragraph" w:styleId="NormalWeb">
+    <w:name w:val="Normal (Web)"/>
+    <w:basedOn w:val="Normal"/>
+    <w:uiPriority w:val="99"/>
+    <w:unhideWhenUsed/>
+    <w:rsid w:val="006B6118"/>
+    <w:pPr>
+      <w:spacing w:before="100" w:beforeAutospacing="1" w:after="100" w:afterAutospacing="1" w:line="240" w:lineRule="auto"/>
+    </w:pPr>
+    <w:rPr>
+      <w:rFonts w:ascii="Times New Roman" w:eastAsia="Times New Roman" w:hAnsi="Times New Roman"/>
+      <w:sz w:val="24"/>
+      <w:szCs w:val="24"/>
+      <w:lang w:eastAsia="pt-BR"/>
+    </w:rPr>
+  </w:style>
 </w:styles>
 </file>
 

</xml_diff>